<commit_message>
aggiunti pesi a vds
</commit_message>
<xml_diff>
--- a/vds.docx
+++ b/vds.docx
@@ -142,9 +142,8 @@
         <w:rPr>
           <w:sz w:val="28"/>
           <w:szCs w:val="28"/>
-          <w:highlight w:val="yellow"/>
-        </w:rPr>
-        <w:t>che volessero</w:t>
+        </w:rPr>
+        <w:t>con la volontà</w:t>
       </w:r>
       <w:r>
         <w:rPr>
@@ -283,8 +282,6 @@
         </w:rPr>
         <w:t>,</w:t>
       </w:r>
-      <w:bookmarkStart w:id="0" w:name="_GoBack"/>
-      <w:bookmarkEnd w:id="0"/>
       <w:r>
         <w:rPr>
           <w:sz w:val="28"/>
@@ -519,20 +516,6 @@
           <w:szCs w:val="28"/>
         </w:rPr>
         <w:t xml:space="preserve"> la possibilità di visualizzare gli oggetti in vendita sul sito</w:t>
-      </w:r>
-      <w:r>
-        <w:rPr>
-          <w:sz w:val="28"/>
-          <w:szCs w:val="28"/>
-        </w:rPr>
-        <w:t xml:space="preserve"> ed eventualmente acquist</w:t>
-      </w:r>
-      <w:r>
-        <w:rPr>
-          <w:sz w:val="28"/>
-          <w:szCs w:val="28"/>
-        </w:rPr>
-        <w:t>arli appoggiandosi alle piattaforme esterne accettate dal venditore</w:t>
       </w:r>
       <w:r>
         <w:rPr>
@@ -675,9 +658,9 @@
         <w:tblLook w:val="04A0" w:firstRow="1" w:lastRow="0" w:firstColumn="1" w:lastColumn="0" w:noHBand="0" w:noVBand="1"/>
       </w:tblPr>
       <w:tblGrid>
-        <w:gridCol w:w="1448"/>
-        <w:gridCol w:w="2280"/>
-        <w:gridCol w:w="3775"/>
+        <w:gridCol w:w="1370"/>
+        <w:gridCol w:w="2183"/>
+        <w:gridCol w:w="3950"/>
         <w:gridCol w:w="824"/>
       </w:tblGrid>
       <w:tr>
@@ -882,6 +865,15 @@
                 <w:szCs w:val="28"/>
               </w:rPr>
             </w:pPr>
+            <w:r>
+              <w:rPr>
+                <w:sz w:val="28"/>
+                <w:szCs w:val="28"/>
+              </w:rPr>
+              <w:t>5</w:t>
+            </w:r>
+            <w:bookmarkStart w:id="0" w:name="_GoBack"/>
+            <w:bookmarkEnd w:id="0"/>
           </w:p>
         </w:tc>
       </w:tr>
@@ -962,6 +954,16 @@
                 <w:szCs w:val="28"/>
               </w:rPr>
             </w:pPr>
+          </w:p>
+          <w:p>
+            <w:pPr>
+              <w:pStyle w:val="Paragrafoelenco"/>
+              <w:ind w:left="0"/>
+              <w:rPr>
+                <w:sz w:val="28"/>
+                <w:szCs w:val="28"/>
+              </w:rPr>
+            </w:pPr>
             <w:r>
               <w:rPr>
                 <w:sz w:val="28"/>
@@ -995,6 +997,16 @@
                 <w:szCs w:val="28"/>
               </w:rPr>
             </w:pPr>
+          </w:p>
+          <w:p>
+            <w:pPr>
+              <w:pStyle w:val="Paragrafoelenco"/>
+              <w:ind w:left="0"/>
+              <w:rPr>
+                <w:sz w:val="28"/>
+                <w:szCs w:val="28"/>
+              </w:rPr>
+            </w:pPr>
             <w:r>
               <w:rPr>
                 <w:sz w:val="28"/>
@@ -1025,6 +1037,52 @@
                 <w:szCs w:val="28"/>
               </w:rPr>
             </w:pPr>
+            <w:r>
+              <w:rPr>
+                <w:sz w:val="28"/>
+                <w:szCs w:val="28"/>
+              </w:rPr>
+              <w:lastRenderedPageBreak/>
+              <w:t xml:space="preserve">    </w:t>
+            </w:r>
+          </w:p>
+          <w:p>
+            <w:pPr>
+              <w:pStyle w:val="Paragrafoelenco"/>
+              <w:ind w:left="0"/>
+              <w:rPr>
+                <w:sz w:val="28"/>
+                <w:szCs w:val="28"/>
+              </w:rPr>
+            </w:pPr>
+          </w:p>
+          <w:p>
+            <w:pPr>
+              <w:pStyle w:val="Paragrafoelenco"/>
+              <w:ind w:left="0"/>
+              <w:rPr>
+                <w:sz w:val="28"/>
+                <w:szCs w:val="28"/>
+              </w:rPr>
+            </w:pPr>
+          </w:p>
+          <w:p>
+            <w:pPr>
+              <w:pStyle w:val="Paragrafoelenco"/>
+              <w:ind w:left="0"/>
+              <w:rPr>
+                <w:sz w:val="28"/>
+                <w:szCs w:val="28"/>
+              </w:rPr>
+            </w:pPr>
+            <w:r>
+              <w:rPr>
+                <w:sz w:val="28"/>
+                <w:szCs w:val="28"/>
+              </w:rPr>
+              <w:lastRenderedPageBreak/>
+              <w:t xml:space="preserve">5                           </w:t>
+            </w:r>
           </w:p>
         </w:tc>
       </w:tr>
@@ -1108,6 +1166,13 @@
                 <w:szCs w:val="28"/>
               </w:rPr>
             </w:pPr>
+            <w:r>
+              <w:rPr>
+                <w:sz w:val="28"/>
+                <w:szCs w:val="28"/>
+              </w:rPr>
+              <w:t>4</w:t>
+            </w:r>
           </w:p>
         </w:tc>
       </w:tr>
@@ -1191,6 +1256,13 @@
                 <w:szCs w:val="28"/>
               </w:rPr>
             </w:pPr>
+            <w:r>
+              <w:rPr>
+                <w:sz w:val="28"/>
+                <w:szCs w:val="28"/>
+              </w:rPr>
+              <w:t>5</w:t>
+            </w:r>
           </w:p>
         </w:tc>
       </w:tr>
@@ -1274,6 +1346,13 @@
                 <w:szCs w:val="28"/>
               </w:rPr>
             </w:pPr>
+            <w:r>
+              <w:rPr>
+                <w:sz w:val="28"/>
+                <w:szCs w:val="28"/>
+              </w:rPr>
+              <w:t>7</w:t>
+            </w:r>
           </w:p>
         </w:tc>
       </w:tr>
@@ -1371,6 +1450,13 @@
                 <w:szCs w:val="28"/>
               </w:rPr>
             </w:pPr>
+            <w:r>
+              <w:rPr>
+                <w:sz w:val="28"/>
+                <w:szCs w:val="28"/>
+              </w:rPr>
+              <w:t>9</w:t>
+            </w:r>
           </w:p>
         </w:tc>
       </w:tr>
@@ -1478,6 +1564,13 @@
                 <w:szCs w:val="28"/>
               </w:rPr>
             </w:pPr>
+            <w:r>
+              <w:rPr>
+                <w:sz w:val="28"/>
+                <w:szCs w:val="28"/>
+              </w:rPr>
+              <w:t>9</w:t>
+            </w:r>
           </w:p>
         </w:tc>
       </w:tr>
@@ -1585,6 +1678,13 @@
                 <w:szCs w:val="28"/>
               </w:rPr>
             </w:pPr>
+            <w:r>
+              <w:rPr>
+                <w:sz w:val="28"/>
+                <w:szCs w:val="28"/>
+              </w:rPr>
+              <w:t>5</w:t>
+            </w:r>
           </w:p>
         </w:tc>
       </w:tr>
@@ -1682,6 +1782,13 @@
                 <w:szCs w:val="28"/>
               </w:rPr>
             </w:pPr>
+            <w:r>
+              <w:rPr>
+                <w:sz w:val="28"/>
+                <w:szCs w:val="28"/>
+              </w:rPr>
+              <w:t>3</w:t>
+            </w:r>
           </w:p>
         </w:tc>
       </w:tr>
@@ -1779,6 +1886,13 @@
                 <w:szCs w:val="28"/>
               </w:rPr>
             </w:pPr>
+            <w:r>
+              <w:rPr>
+                <w:sz w:val="28"/>
+                <w:szCs w:val="28"/>
+              </w:rPr>
+              <w:t>4</w:t>
+            </w:r>
           </w:p>
         </w:tc>
       </w:tr>
@@ -1848,75 +1962,93 @@
           <w:p>
             <w:pPr>
               <w:pStyle w:val="Paragrafoelenco"/>
-              <w:ind w:left="0"/>
-              <w:rPr>
-                <w:sz w:val="28"/>
-                <w:szCs w:val="28"/>
-              </w:rPr>
-            </w:pPr>
-            <w:r>
-              <w:rPr>
-                <w:sz w:val="28"/>
-                <w:szCs w:val="28"/>
-              </w:rPr>
-              <w:t xml:space="preserve">Voglio poter leggere </w:t>
-            </w:r>
-            <w:proofErr w:type="spellStart"/>
-            <w:proofErr w:type="gramStart"/>
-            <w:r>
-              <w:rPr>
-                <w:sz w:val="28"/>
-                <w:szCs w:val="28"/>
-              </w:rPr>
-              <w:t>segnalazioni,</w:t>
-            </w:r>
-            <w:r>
-              <w:rPr>
-                <w:sz w:val="28"/>
-                <w:szCs w:val="28"/>
-              </w:rPr>
-              <w:t>creare</w:t>
-            </w:r>
-            <w:proofErr w:type="spellEnd"/>
-            <w:proofErr w:type="gramEnd"/>
-            <w:r>
-              <w:rPr>
-                <w:sz w:val="28"/>
-                <w:szCs w:val="28"/>
-              </w:rPr>
-              <w:t xml:space="preserve"> ed eliminare </w:t>
-            </w:r>
-            <w:proofErr w:type="spellStart"/>
-            <w:r>
-              <w:rPr>
-                <w:sz w:val="28"/>
-                <w:szCs w:val="28"/>
-              </w:rPr>
-              <w:t>account,inviare</w:t>
-            </w:r>
-            <w:proofErr w:type="spellEnd"/>
-            <w:r>
-              <w:rPr>
-                <w:sz w:val="28"/>
-                <w:szCs w:val="28"/>
-              </w:rPr>
-              <w:t xml:space="preserve"> messaggi agli utenti.</w:t>
-            </w:r>
-          </w:p>
-        </w:tc>
-        <w:tc>
-          <w:tcPr>
-            <w:tcW w:w="0" w:type="auto"/>
-          </w:tcPr>
-          <w:p>
-            <w:pPr>
-              <w:pStyle w:val="Paragrafoelenco"/>
-              <w:ind w:left="0"/>
-              <w:rPr>
-                <w:sz w:val="28"/>
-                <w:szCs w:val="28"/>
-              </w:rPr>
-            </w:pPr>
+              <w:numPr>
+                <w:ilvl w:val="0"/>
+                <w:numId w:val="2"/>
+              </w:numPr>
+              <w:rPr>
+                <w:sz w:val="28"/>
+                <w:szCs w:val="28"/>
+              </w:rPr>
+            </w:pPr>
+            <w:r>
+              <w:rPr>
+                <w:sz w:val="28"/>
+                <w:szCs w:val="28"/>
+              </w:rPr>
+              <w:t>Voglio poter leggere segnalazioni,</w:t>
+            </w:r>
+            <w:r>
+              <w:rPr>
+                <w:sz w:val="28"/>
+                <w:szCs w:val="28"/>
+              </w:rPr>
+              <w:t xml:space="preserve"> </w:t>
+            </w:r>
+            <w:r>
+              <w:rPr>
+                <w:sz w:val="28"/>
+                <w:szCs w:val="28"/>
+              </w:rPr>
+              <w:t>creare ed eliminare account</w:t>
+            </w:r>
+            <w:r>
+              <w:rPr>
+                <w:sz w:val="28"/>
+                <w:szCs w:val="28"/>
+              </w:rPr>
+              <w:t>,</w:t>
+            </w:r>
+            <w:r>
+              <w:rPr>
+                <w:sz w:val="44"/>
+                <w:szCs w:val="44"/>
+              </w:rPr>
+              <w:t xml:space="preserve"> </w:t>
+            </w:r>
+            <w:r>
+              <w:rPr>
+                <w:sz w:val="28"/>
+                <w:szCs w:val="28"/>
+              </w:rPr>
+              <w:t>modificare dati relativi all’account oppure sospenderlo momentaneamente per verifiche</w:t>
+            </w:r>
+            <w:r>
+              <w:rPr>
+                <w:sz w:val="28"/>
+                <w:szCs w:val="28"/>
+              </w:rPr>
+              <w:t xml:space="preserve">, </w:t>
+            </w:r>
+            <w:r>
+              <w:rPr>
+                <w:sz w:val="28"/>
+                <w:szCs w:val="28"/>
+              </w:rPr>
+              <w:t>inviare messaggi agli utenti.</w:t>
+            </w:r>
+          </w:p>
+        </w:tc>
+        <w:tc>
+          <w:tcPr>
+            <w:tcW w:w="0" w:type="auto"/>
+          </w:tcPr>
+          <w:p>
+            <w:pPr>
+              <w:pStyle w:val="Paragrafoelenco"/>
+              <w:ind w:left="0"/>
+              <w:rPr>
+                <w:sz w:val="28"/>
+                <w:szCs w:val="28"/>
+              </w:rPr>
+            </w:pPr>
+            <w:r>
+              <w:rPr>
+                <w:sz w:val="28"/>
+                <w:szCs w:val="28"/>
+              </w:rPr>
+              <w:t>7</w:t>
+            </w:r>
           </w:p>
         </w:tc>
       </w:tr>
@@ -2014,6 +2146,13 @@
                 <w:szCs w:val="28"/>
               </w:rPr>
             </w:pPr>
+            <w:r>
+              <w:rPr>
+                <w:sz w:val="28"/>
+                <w:szCs w:val="28"/>
+              </w:rPr>
+              <w:t>3</w:t>
+            </w:r>
           </w:p>
         </w:tc>
       </w:tr>
@@ -2036,6 +2175,7 @@
                 <w:sz w:val="28"/>
                 <w:szCs w:val="28"/>
               </w:rPr>
+              <w:lastRenderedPageBreak/>
               <w:t>13utente registrato</w:t>
             </w:r>
           </w:p>
@@ -2111,6 +2251,13 @@
                 <w:szCs w:val="28"/>
               </w:rPr>
             </w:pPr>
+            <w:r>
+              <w:rPr>
+                <w:sz w:val="28"/>
+                <w:szCs w:val="28"/>
+              </w:rPr>
+              <w:t>5</w:t>
+            </w:r>
           </w:p>
         </w:tc>
       </w:tr>
@@ -2215,6 +2362,13 @@
                 <w:szCs w:val="28"/>
               </w:rPr>
             </w:pPr>
+            <w:r>
+              <w:rPr>
+                <w:sz w:val="28"/>
+                <w:szCs w:val="28"/>
+              </w:rPr>
+              <w:t>2</w:t>
+            </w:r>
           </w:p>
         </w:tc>
       </w:tr>
@@ -2237,7 +2391,6 @@
                 <w:sz w:val="28"/>
                 <w:szCs w:val="28"/>
               </w:rPr>
-              <w:lastRenderedPageBreak/>
               <w:t>15 tutti gli utenti</w:t>
             </w:r>
           </w:p>
@@ -2313,6 +2466,13 @@
                 <w:szCs w:val="28"/>
               </w:rPr>
             </w:pPr>
+            <w:r>
+              <w:rPr>
+                <w:sz w:val="28"/>
+                <w:szCs w:val="28"/>
+              </w:rPr>
+              <w:t>7</w:t>
+            </w:r>
           </w:p>
         </w:tc>
       </w:tr>
@@ -2362,6 +2522,13 @@
           <w:szCs w:val="40"/>
         </w:rPr>
       </w:pPr>
+      <w:r>
+        <w:rPr>
+          <w:sz w:val="40"/>
+          <w:szCs w:val="40"/>
+        </w:rPr>
+        <w:t xml:space="preserve"> </w:t>
+      </w:r>
     </w:p>
     <w:sectPr>
       <w:pgSz w:w="11906" w:h="16838"/>
@@ -2466,8 +2633,100 @@
       </w:pPr>
     </w:lvl>
   </w:abstractNum>
+  <w:abstractNum w:abstractNumId="1" w15:restartNumberingAfterBreak="0">
+    <w:nsid w:val="41F76485"/>
+    <w:multiLevelType w:val="hybridMultilevel"/>
+    <w:tmpl w:val="8E861334"/>
+    <w:lvl w:ilvl="0" w:tplc="04100001">
+      <w:start w:val="1"/>
+      <w:numFmt w:val="bullet"/>
+      <w:lvlText w:val=""/>
+      <w:lvlJc w:val="left"/>
+      <w:pPr>
+        <w:ind w:left="720" w:hanging="360"/>
+      </w:pPr>
+      <w:rPr>
+        <w:rFonts w:ascii="Symbol" w:hAnsi="Symbol" w:hint="default"/>
+      </w:rPr>
+    </w:lvl>
+    <w:lvl w:ilvl="1" w:tplc="04100019" w:tentative="1">
+      <w:start w:val="1"/>
+      <w:numFmt w:val="lowerLetter"/>
+      <w:lvlText w:val="%2."/>
+      <w:lvlJc w:val="left"/>
+      <w:pPr>
+        <w:ind w:left="1440" w:hanging="360"/>
+      </w:pPr>
+    </w:lvl>
+    <w:lvl w:ilvl="2" w:tplc="0410001B" w:tentative="1">
+      <w:start w:val="1"/>
+      <w:numFmt w:val="lowerRoman"/>
+      <w:lvlText w:val="%3."/>
+      <w:lvlJc w:val="right"/>
+      <w:pPr>
+        <w:ind w:left="2160" w:hanging="180"/>
+      </w:pPr>
+    </w:lvl>
+    <w:lvl w:ilvl="3" w:tplc="0410000F" w:tentative="1">
+      <w:start w:val="1"/>
+      <w:numFmt w:val="decimal"/>
+      <w:lvlText w:val="%4."/>
+      <w:lvlJc w:val="left"/>
+      <w:pPr>
+        <w:ind w:left="2880" w:hanging="360"/>
+      </w:pPr>
+    </w:lvl>
+    <w:lvl w:ilvl="4" w:tplc="04100019" w:tentative="1">
+      <w:start w:val="1"/>
+      <w:numFmt w:val="lowerLetter"/>
+      <w:lvlText w:val="%5."/>
+      <w:lvlJc w:val="left"/>
+      <w:pPr>
+        <w:ind w:left="3600" w:hanging="360"/>
+      </w:pPr>
+    </w:lvl>
+    <w:lvl w:ilvl="5" w:tplc="0410001B" w:tentative="1">
+      <w:start w:val="1"/>
+      <w:numFmt w:val="lowerRoman"/>
+      <w:lvlText w:val="%6."/>
+      <w:lvlJc w:val="right"/>
+      <w:pPr>
+        <w:ind w:left="4320" w:hanging="180"/>
+      </w:pPr>
+    </w:lvl>
+    <w:lvl w:ilvl="6" w:tplc="0410000F" w:tentative="1">
+      <w:start w:val="1"/>
+      <w:numFmt w:val="decimal"/>
+      <w:lvlText w:val="%7."/>
+      <w:lvlJc w:val="left"/>
+      <w:pPr>
+        <w:ind w:left="5040" w:hanging="360"/>
+      </w:pPr>
+    </w:lvl>
+    <w:lvl w:ilvl="7" w:tplc="04100019" w:tentative="1">
+      <w:start w:val="1"/>
+      <w:numFmt w:val="lowerLetter"/>
+      <w:lvlText w:val="%8."/>
+      <w:lvlJc w:val="left"/>
+      <w:pPr>
+        <w:ind w:left="5760" w:hanging="360"/>
+      </w:pPr>
+    </w:lvl>
+    <w:lvl w:ilvl="8" w:tplc="0410001B" w:tentative="1">
+      <w:start w:val="1"/>
+      <w:numFmt w:val="lowerRoman"/>
+      <w:lvlText w:val="%9."/>
+      <w:lvlJc w:val="right"/>
+      <w:pPr>
+        <w:ind w:left="6480" w:hanging="180"/>
+      </w:pPr>
+    </w:lvl>
+  </w:abstractNum>
   <w:num w:numId="1">
     <w:abstractNumId w:val="0"/>
+  </w:num>
+  <w:num w:numId="2">
+    <w:abstractNumId w:val="1"/>
   </w:num>
 </w:numbering>
 </file>
@@ -2873,7 +3132,6 @@
   <w:style w:type="character" w:default="1" w:styleId="Carpredefinitoparagrafo">
     <w:name w:val="Default Paragraph Font"/>
     <w:uiPriority w:val="1"/>
-    <w:semiHidden/>
     <w:unhideWhenUsed/>
   </w:style>
   <w:style w:type="table" w:default="1" w:styleId="Tabellanormale">

</xml_diff>